<commit_message>
edits to Amstat News article
</commit_message>
<xml_diff>
--- a/skillsForResearch_AmstatNews.docx
+++ b/skillsForResearch_AmstatNews.docx
@@ -6,8 +6,6 @@
       <w:pPr>
         <w:pStyle w:val="Heading1"/>
       </w:pPr>
-      <w:bookmarkStart w:id="0" w:name="_GoBack"/>
-      <w:bookmarkEnd w:id="0"/>
       <w:r>
         <w:rPr>
           <w:shd w:val="clear" w:color="auto" w:fill="FFFFFF"/>
@@ -86,6 +84,25 @@
         <w:rPr>
           <w:rFonts w:ascii="Calibri" w:hAnsi="Calibri" w:cs="Calibri"/>
         </w:rPr>
+        <w:t>Undergraduate research has long been understood to be one of the strongest high-impact educational practices</w:t>
+      </w:r>
+      <w:r>
+        <w:rPr>
+          <w:rStyle w:val="FootnoteReference"/>
+          <w:rFonts w:ascii="Calibri" w:hAnsi="Calibri" w:cs="Calibri"/>
+        </w:rPr>
+        <w:footnoteReference w:id="1"/>
+      </w:r>
+      <w:r>
+        <w:rPr>
+          <w:rFonts w:ascii="Calibri" w:hAnsi="Calibri" w:cs="Calibri"/>
+        </w:rPr>
+        <w:t xml:space="preserve">.   However, there are myriad paths to successful undergraduate research, and there is very little information on how to link successful research practices to the undergraduate curriculum.  </w:t>
+      </w:r>
+      <w:r>
+        <w:rPr>
+          <w:rFonts w:ascii="Calibri" w:hAnsi="Calibri" w:cs="Calibri"/>
+        </w:rPr>
         <w:t>In recent years, the statistics and data science communities have come together to propose curriculum guidelines for undergraduate programs (GAISE</w:t>
       </w:r>
       <w:r>
@@ -93,7 +110,7 @@
           <w:rStyle w:val="FootnoteReference"/>
           <w:rFonts w:ascii="Calibri" w:hAnsi="Calibri" w:cs="Calibri"/>
         </w:rPr>
-        <w:footnoteReference w:id="1"/>
+        <w:footnoteReference w:id="2"/>
       </w:r>
       <w:r>
         <w:rPr>
@@ -112,7 +129,7 @@
           <w:rStyle w:val="FootnoteReference"/>
           <w:rFonts w:ascii="Calibri" w:hAnsi="Calibri" w:cs="Calibri"/>
         </w:rPr>
-        <w:footnoteReference w:id="2"/>
+        <w:footnoteReference w:id="3"/>
       </w:r>
       <w:r>
         <w:rPr>
@@ -137,7 +154,7 @@
           <w:rStyle w:val="FootnoteReference"/>
           <w:rFonts w:ascii="Calibri" w:hAnsi="Calibri" w:cs="Calibri"/>
         </w:rPr>
-        <w:footnoteReference w:id="3"/>
+        <w:footnoteReference w:id="4"/>
       </w:r>
       <w:r>
         <w:rPr>
@@ -201,13 +218,37 @@
         <w:rPr>
           <w:rFonts w:ascii="Calibri" w:hAnsi="Calibri" w:cs="Calibri"/>
         </w:rPr>
-        <w:t>, I have worked with students on projects related to my main research area.  Oft</w:t>
-      </w:r>
-      <w:r>
-        <w:rPr>
-          <w:rFonts w:ascii="Calibri" w:hAnsi="Calibri" w:cs="Calibri"/>
-        </w:rPr>
-        <w:t xml:space="preserve">en those projects extend into a </w:t>
+        <w:t>, I have worked with students</w:t>
+      </w:r>
+      <w:r>
+        <w:rPr>
+          <w:rFonts w:ascii="Calibri" w:hAnsi="Calibri" w:cs="Calibri"/>
+        </w:rPr>
+        <w:t xml:space="preserve"> on projects related to my own </w:t>
+      </w:r>
+      <w:r>
+        <w:rPr>
+          <w:rFonts w:ascii="Calibri" w:hAnsi="Calibri" w:cs="Calibri"/>
+        </w:rPr>
+        <w:t>research area</w:t>
+      </w:r>
+      <w:r>
+        <w:rPr>
+          <w:rFonts w:ascii="Calibri" w:hAnsi="Calibri" w:cs="Calibri"/>
+        </w:rPr>
+        <w:t>s</w:t>
+      </w:r>
+      <w:r>
+        <w:rPr>
+          <w:rFonts w:ascii="Calibri" w:hAnsi="Calibri" w:cs="Calibri"/>
+        </w:rPr>
+        <w:t>.  Oft</w:t>
+      </w:r>
+      <w:r>
+        <w:rPr>
+          <w:rFonts w:ascii="Calibri" w:hAnsi="Calibri" w:cs="Calibri"/>
+        </w:rPr>
+        <w:t xml:space="preserve">en those projects extend into </w:t>
       </w:r>
       <w:proofErr w:type="gramStart"/>
       <w:r>
@@ -227,7 +268,8 @@
         <w:rPr>
           <w:rFonts w:ascii="Calibri" w:hAnsi="Calibri" w:cs="Calibri"/>
         </w:rPr>
-        <w:t>senior thesis project as well as repeated summers.  I have published with my students a</w:t>
+        <w:lastRenderedPageBreak/>
+        <w:t>senior thesis project</w:t>
       </w:r>
       <w:r>
         <w:rPr>
@@ -245,6 +287,42 @@
         <w:rPr>
           <w:rFonts w:ascii="Calibri" w:hAnsi="Calibri" w:cs="Calibri"/>
         </w:rPr>
+        <w:t>or</w:t>
+      </w:r>
+      <w:r>
+        <w:rPr>
+          <w:rFonts w:ascii="Calibri" w:hAnsi="Calibri" w:cs="Calibri"/>
+        </w:rPr>
+        <w:t xml:space="preserve"> repeated summer</w:t>
+      </w:r>
+      <w:r>
+        <w:rPr>
+          <w:rFonts w:ascii="Calibri" w:hAnsi="Calibri" w:cs="Calibri"/>
+        </w:rPr>
+        <w:t xml:space="preserve"> project</w:t>
+      </w:r>
+      <w:r>
+        <w:rPr>
+          <w:rFonts w:ascii="Calibri" w:hAnsi="Calibri" w:cs="Calibri"/>
+        </w:rPr>
+        <w:t>s.  I have published with my students a</w:t>
+      </w:r>
+      <w:r>
+        <w:rPr>
+          <w:rFonts w:ascii="Calibri" w:hAnsi="Calibri" w:cs="Calibri"/>
+        </w:rPr>
+        <w:t>s</w:t>
+      </w:r>
+      <w:r>
+        <w:rPr>
+          <w:rFonts w:ascii="Calibri" w:hAnsi="Calibri" w:cs="Calibri"/>
+        </w:rPr>
+        <w:t xml:space="preserve"> </w:t>
+      </w:r>
+      <w:r>
+        <w:rPr>
+          <w:rFonts w:ascii="Calibri" w:hAnsi="Calibri" w:cs="Calibri"/>
+        </w:rPr>
         <w:t xml:space="preserve">first author or substantial contributors in </w:t>
       </w:r>
       <w:r>
@@ -341,14 +419,37 @@
         <w:rPr>
           <w:rFonts w:ascii="Calibri" w:hAnsi="Calibri" w:cs="Calibri"/>
         </w:rPr>
-        <w:t xml:space="preserve">The projects are not </w:t>
-      </w:r>
-      <w:r>
-        <w:rPr>
-          <w:rFonts w:ascii="Calibri" w:hAnsi="Calibri" w:cs="Calibri"/>
-        </w:rPr>
-        <w:lastRenderedPageBreak/>
-        <w:t xml:space="preserve">always perfectly laid out at the onset, and some have been more successful than others.  Indeed, there are plenty of </w:t>
+        <w:t xml:space="preserve">Certainly, some </w:t>
+      </w:r>
+      <w:r>
+        <w:rPr>
+          <w:rFonts w:ascii="Calibri" w:hAnsi="Calibri" w:cs="Calibri"/>
+        </w:rPr>
+        <w:t xml:space="preserve">projects </w:t>
+      </w:r>
+      <w:r>
+        <w:rPr>
+          <w:rFonts w:ascii="Calibri" w:hAnsi="Calibri" w:cs="Calibri"/>
+        </w:rPr>
+        <w:t>have</w:t>
+      </w:r>
+      <w:r>
+        <w:rPr>
+          <w:rFonts w:ascii="Calibri" w:hAnsi="Calibri" w:cs="Calibri"/>
+        </w:rPr>
+        <w:t xml:space="preserve"> been </w:t>
+      </w:r>
+      <w:r>
+        <w:rPr>
+          <w:rFonts w:ascii="Calibri" w:hAnsi="Calibri" w:cs="Calibri"/>
+        </w:rPr>
+        <w:t>more successful than others; in</w:t>
+      </w:r>
+      <w:r>
+        <w:rPr>
+          <w:rFonts w:ascii="Calibri" w:hAnsi="Calibri" w:cs="Calibri"/>
+        </w:rPr>
+        <w:t xml:space="preserve">deed, there are plenty of </w:t>
       </w:r>
       <w:r>
         <w:rPr>
@@ -475,20 +576,12 @@
         </w:rPr>
         <w:t xml:space="preserve"> that it is the </w:t>
       </w:r>
-      <w:proofErr w:type="gramStart"/>
-      <w:r>
-        <w:rPr>
-          <w:rFonts w:ascii="Calibri" w:hAnsi="Calibri" w:cs="Calibri"/>
-        </w:rPr>
-        <w:t>skills which</w:t>
-      </w:r>
-      <w:r>
-        <w:rPr>
-          <w:rFonts w:ascii="Calibri" w:hAnsi="Calibri" w:cs="Calibri"/>
-        </w:rPr>
-        <w:t xml:space="preserve"> typically get less attention that</w:t>
-      </w:r>
-      <w:proofErr w:type="gramEnd"/>
+      <w:r>
+        <w:rPr>
+          <w:rFonts w:ascii="Calibri" w:hAnsi="Calibri" w:cs="Calibri"/>
+        </w:rPr>
+        <w:t>skills that typically get less attention that</w:t>
+      </w:r>
       <w:r>
         <w:rPr>
           <w:rFonts w:ascii="Calibri" w:hAnsi="Calibri" w:cs="Calibri"/>
@@ -586,6 +679,88 @@
         <w:rPr>
           <w:rFonts w:ascii="Calibri" w:hAnsi="Calibri" w:cs="Calibri"/>
         </w:rPr>
+        <w:t>One of my recent projects involves cr</w:t>
+      </w:r>
+      <w:r>
+        <w:rPr>
+          <w:rFonts w:ascii="Calibri" w:hAnsi="Calibri" w:cs="Calibri"/>
+        </w:rPr>
+        <w:t>eating prediction intervals for</w:t>
+      </w:r>
+      <w:r>
+        <w:rPr>
+          <w:rFonts w:ascii="Calibri" w:hAnsi="Calibri" w:cs="Calibri"/>
+        </w:rPr>
+        <w:t xml:space="preserve"> a random forest model.  The novelty comes from the derivation of the appropriate standard error.  </w:t>
+      </w:r>
+      <w:r>
+        <w:rPr>
+          <w:rFonts w:ascii="Calibri" w:hAnsi="Calibri" w:cs="Calibri"/>
+        </w:rPr>
+        <w:t xml:space="preserve">There are a handful (not many) of papers on the topic, a few very theoretical papers and a few who approach the problem in a different </w:t>
+      </w:r>
+      <w:r>
+        <w:rPr>
+          <w:rFonts w:ascii="Calibri" w:hAnsi="Calibri" w:cs="Calibri"/>
+        </w:rPr>
+        <w:t xml:space="preserve">applied </w:t>
+      </w:r>
+      <w:r>
+        <w:rPr>
+          <w:rFonts w:ascii="Calibri" w:hAnsi="Calibri" w:cs="Calibri"/>
+        </w:rPr>
+        <w:t xml:space="preserve">way.  My student and I have had to work through </w:t>
+      </w:r>
+      <w:r>
+        <w:rPr>
+          <w:rFonts w:ascii="Calibri" w:hAnsi="Calibri" w:cs="Calibri"/>
+          <w:i/>
+        </w:rPr>
+        <w:t xml:space="preserve">how </w:t>
+      </w:r>
+      <w:r>
+        <w:rPr>
+          <w:rFonts w:ascii="Calibri" w:hAnsi="Calibri" w:cs="Calibri"/>
+        </w:rPr>
+        <w:t xml:space="preserve">our ideas </w:t>
+      </w:r>
+      <w:r>
+        <w:rPr>
+          <w:rFonts w:ascii="Calibri" w:hAnsi="Calibri" w:cs="Calibri"/>
+        </w:rPr>
+        <w:t xml:space="preserve">add to the literature and </w:t>
+      </w:r>
+      <w:r>
+        <w:rPr>
+          <w:rFonts w:ascii="Calibri" w:hAnsi="Calibri" w:cs="Calibri"/>
+          <w:i/>
+        </w:rPr>
+        <w:t>how</w:t>
+      </w:r>
+      <w:r>
+        <w:rPr>
+          <w:rFonts w:ascii="Calibri" w:hAnsi="Calibri" w:cs="Calibri"/>
+        </w:rPr>
+        <w:t xml:space="preserve"> those ides can be synthesized into an argument.  Our conversations circle back repeatedly to “what are we trying to argue and how can we argue that effectively?”</w:t>
+      </w:r>
+    </w:p>
+    <w:p>
+      <w:pPr>
+        <w:rPr>
+          <w:rFonts w:ascii="Calibri" w:hAnsi="Calibri" w:cs="Calibri"/>
+        </w:rPr>
+      </w:pPr>
+    </w:p>
+    <w:p>
+      <w:pPr>
+        <w:rPr>
+          <w:rFonts w:ascii="Calibri" w:hAnsi="Calibri" w:cs="Calibri"/>
+        </w:rPr>
+      </w:pPr>
+      <w:r>
+        <w:rPr>
+          <w:rFonts w:ascii="Calibri" w:hAnsi="Calibri" w:cs="Calibri"/>
+        </w:rPr>
         <w:t xml:space="preserve">The classroom is an ideal place to demonstrate that there is almost never only one solution or argument to a problem.  </w:t>
       </w:r>
       <w:proofErr w:type="gramStart"/>
@@ -730,25 +905,228 @@
         </w:rPr>
         <w:t xml:space="preserve"> in which their work resides.</w:t>
       </w:r>
-    </w:p>
-    <w:p>
-      <w:pPr>
-        <w:rPr>
-          <w:rFonts w:ascii="Calibri" w:hAnsi="Calibri" w:cs="Calibri"/>
-        </w:rPr>
-      </w:pPr>
-    </w:p>
-    <w:p>
-      <w:pPr>
-        <w:rPr>
-          <w:rFonts w:ascii="Calibri" w:hAnsi="Calibri" w:cs="Calibri"/>
-        </w:rPr>
-      </w:pPr>
-      <w:r>
-        <w:rPr>
-          <w:rFonts w:ascii="Calibri" w:hAnsi="Calibri" w:cs="Calibri"/>
-        </w:rPr>
-        <w:t xml:space="preserve">I suggest that many theoretical statistics and data science courses are already providing the needed background to make a student researcher successful.  However, I suggest that when teaching, for example, the </w:t>
+      <w:r>
+        <w:rPr>
+          <w:rFonts w:ascii="Calibri" w:hAnsi="Calibri" w:cs="Calibri"/>
+        </w:rPr>
+        <w:t xml:space="preserve">  </w:t>
+      </w:r>
+    </w:p>
+    <w:p>
+      <w:pPr>
+        <w:rPr>
+          <w:rFonts w:ascii="Calibri" w:hAnsi="Calibri" w:cs="Calibri"/>
+        </w:rPr>
+      </w:pPr>
+    </w:p>
+    <w:p>
+      <w:pPr>
+        <w:rPr>
+          <w:rFonts w:ascii="Calibri" w:hAnsi="Calibri" w:cs="Calibri"/>
+        </w:rPr>
+      </w:pPr>
+      <w:r>
+        <w:rPr>
+          <w:rFonts w:ascii="Calibri" w:hAnsi="Calibri" w:cs="Calibri"/>
+        </w:rPr>
+        <w:t xml:space="preserve">A recent project </w:t>
+      </w:r>
+      <w:r>
+        <w:rPr>
+          <w:rFonts w:ascii="Calibri" w:hAnsi="Calibri" w:cs="Calibri"/>
+        </w:rPr>
+        <w:t xml:space="preserve">of mine </w:t>
+      </w:r>
+      <w:r>
+        <w:rPr>
+          <w:rFonts w:ascii="Calibri" w:hAnsi="Calibri" w:cs="Calibri"/>
+        </w:rPr>
+        <w:t>used</w:t>
+      </w:r>
+      <w:r>
+        <w:rPr>
+          <w:rFonts w:ascii="Calibri" w:hAnsi="Calibri" w:cs="Calibri"/>
+        </w:rPr>
+        <w:t xml:space="preserve"> canonical correlation analysis to identify correlated </w:t>
+      </w:r>
+      <w:proofErr w:type="gramStart"/>
+      <w:r>
+        <w:rPr>
+          <w:rFonts w:ascii="Calibri" w:hAnsi="Calibri" w:cs="Calibri"/>
+          <w:i/>
+        </w:rPr>
+        <w:t xml:space="preserve">pairs </w:t>
+      </w:r>
+      <w:r>
+        <w:rPr>
+          <w:rFonts w:ascii="Calibri" w:hAnsi="Calibri" w:cs="Calibri"/>
+        </w:rPr>
+        <w:t xml:space="preserve"> of</w:t>
+      </w:r>
+      <w:proofErr w:type="gramEnd"/>
+      <w:r>
+        <w:rPr>
+          <w:rFonts w:ascii="Calibri" w:hAnsi="Calibri" w:cs="Calibri"/>
+        </w:rPr>
+        <w:t xml:space="preserve"> </w:t>
+      </w:r>
+      <w:r>
+        <w:rPr>
+          <w:rFonts w:ascii="Calibri" w:hAnsi="Calibri" w:cs="Calibri"/>
+        </w:rPr>
+        <w:t xml:space="preserve">linear combinations of </w:t>
+      </w:r>
+      <w:r>
+        <w:rPr>
+          <w:rFonts w:ascii="Calibri" w:hAnsi="Calibri" w:cs="Calibri"/>
+        </w:rPr>
+        <w:t>variables</w:t>
+      </w:r>
+      <w:r>
+        <w:rPr>
+          <w:rFonts w:ascii="Calibri" w:hAnsi="Calibri" w:cs="Calibri"/>
+        </w:rPr>
+        <w:t xml:space="preserve">.  The setting is sufficiently complicated </w:t>
+      </w:r>
+      <w:r>
+        <w:rPr>
+          <w:rFonts w:ascii="Calibri" w:hAnsi="Calibri" w:cs="Calibri"/>
+        </w:rPr>
+        <w:t>that it would be difficult to find the theoretical distribution underlying each correlated linear combination (keeping in mind that each pair is also correlated with other pairs), but the analysis is not useful unless there is a way for the practitioner to know</w:t>
+      </w:r>
+      <w:r>
+        <w:rPr>
+          <w:rFonts w:ascii="Calibri" w:hAnsi="Calibri" w:cs="Calibri"/>
+        </w:rPr>
+        <w:t xml:space="preserve"> whether a large correlation </w:t>
+      </w:r>
+      <w:r>
+        <w:rPr>
+          <w:rFonts w:ascii="Calibri" w:hAnsi="Calibri" w:cs="Calibri"/>
+        </w:rPr>
+        <w:t>is actually statistically significant.  We were able to derive a permutation algor</w:t>
+      </w:r>
+      <w:r>
+        <w:rPr>
+          <w:rFonts w:ascii="Calibri" w:hAnsi="Calibri" w:cs="Calibri"/>
+        </w:rPr>
+        <w:t xml:space="preserve">ithm to define significance (the method </w:t>
+      </w:r>
+      <w:r>
+        <w:rPr>
+          <w:rFonts w:ascii="Calibri" w:hAnsi="Calibri" w:cs="Calibri"/>
+        </w:rPr>
+        <w:t>also doubled as a way to measure false positive and false negative rates</w:t>
+      </w:r>
+      <w:r>
+        <w:rPr>
+          <w:rFonts w:ascii="Calibri" w:hAnsi="Calibri" w:cs="Calibri"/>
+        </w:rPr>
+        <w:t>)</w:t>
+      </w:r>
+      <w:r>
+        <w:rPr>
+          <w:rFonts w:ascii="Calibri" w:hAnsi="Calibri" w:cs="Calibri"/>
+        </w:rPr>
+        <w:t>.</w:t>
+      </w:r>
+      <w:r>
+        <w:rPr>
+          <w:rFonts w:ascii="Calibri" w:hAnsi="Calibri" w:cs="Calibri"/>
+        </w:rPr>
+        <w:t xml:space="preserve">  The permutation method, however, was not trivial </w:t>
+      </w:r>
+      <w:r>
+        <w:rPr>
+          <w:rFonts w:ascii="Calibri" w:hAnsi="Calibri" w:cs="Calibri"/>
+        </w:rPr>
+        <w:t xml:space="preserve">to implement, </w:t>
+      </w:r>
+      <w:r>
+        <w:rPr>
+          <w:rFonts w:ascii="Calibri" w:hAnsi="Calibri" w:cs="Calibri"/>
+        </w:rPr>
+        <w:t xml:space="preserve">and </w:t>
+      </w:r>
+      <w:r>
+        <w:rPr>
+          <w:rFonts w:ascii="Calibri" w:hAnsi="Calibri" w:cs="Calibri"/>
+        </w:rPr>
+        <w:t xml:space="preserve">it </w:t>
+      </w:r>
+      <w:r>
+        <w:rPr>
+          <w:rFonts w:ascii="Calibri" w:hAnsi="Calibri" w:cs="Calibri"/>
+        </w:rPr>
+        <w:t xml:space="preserve">required that the students understood how the distributional aspects are </w:t>
+      </w:r>
+      <w:r>
+        <w:rPr>
+          <w:rFonts w:ascii="Calibri" w:hAnsi="Calibri" w:cs="Calibri"/>
+        </w:rPr>
+        <w:t>determined by</w:t>
+      </w:r>
+      <w:r>
+        <w:rPr>
+          <w:rFonts w:ascii="Calibri" w:hAnsi="Calibri" w:cs="Calibri"/>
+        </w:rPr>
+        <w:t xml:space="preserve"> both </w:t>
+      </w:r>
+      <w:r>
+        <w:rPr>
+          <w:rFonts w:ascii="Calibri" w:hAnsi="Calibri" w:cs="Calibri"/>
+        </w:rPr>
+        <w:t xml:space="preserve">the </w:t>
+      </w:r>
+      <w:r>
+        <w:rPr>
+          <w:rFonts w:ascii="Calibri" w:hAnsi="Calibri" w:cs="Calibri"/>
+        </w:rPr>
+        <w:t xml:space="preserve">linear combinations as well as </w:t>
+      </w:r>
+      <w:r>
+        <w:rPr>
+          <w:rFonts w:ascii="Calibri" w:hAnsi="Calibri" w:cs="Calibri"/>
+        </w:rPr>
+        <w:t xml:space="preserve">the </w:t>
+      </w:r>
+      <w:r>
+        <w:rPr>
+          <w:rFonts w:ascii="Calibri" w:hAnsi="Calibri" w:cs="Calibri"/>
+        </w:rPr>
+        <w:t>complex correlation structures.</w:t>
+      </w:r>
+    </w:p>
+    <w:p>
+      <w:pPr>
+        <w:rPr>
+          <w:rFonts w:ascii="Calibri" w:hAnsi="Calibri" w:cs="Calibri"/>
+        </w:rPr>
+      </w:pPr>
+    </w:p>
+    <w:p>
+      <w:pPr>
+        <w:rPr>
+          <w:rFonts w:ascii="Calibri" w:hAnsi="Calibri" w:cs="Calibri"/>
+        </w:rPr>
+      </w:pPr>
+      <w:r>
+        <w:rPr>
+          <w:rFonts w:ascii="Calibri" w:hAnsi="Calibri" w:cs="Calibri"/>
+        </w:rPr>
+        <w:t>I suggest that many theoretical statistics and data science courses are already providing the needed background to make a student res</w:t>
+      </w:r>
+      <w:r>
+        <w:rPr>
+          <w:rFonts w:ascii="Calibri" w:hAnsi="Calibri" w:cs="Calibri"/>
+        </w:rPr>
+        <w:t xml:space="preserve">earcher successful.  However, </w:t>
+      </w:r>
+      <w:r>
+        <w:rPr>
+          <w:rFonts w:ascii="Calibri" w:hAnsi="Calibri" w:cs="Calibri"/>
+        </w:rPr>
+        <w:t xml:space="preserve">when teaching, for example, the </w:t>
       </w:r>
       <w:proofErr w:type="spellStart"/>
       <w:r>
@@ -774,7 +1152,43 @@
         <w:rPr>
           <w:rFonts w:ascii="Calibri" w:hAnsi="Calibri" w:cs="Calibri"/>
         </w:rPr>
-        <w:t xml:space="preserve"> is vastly more fundamental for the student’s knowledge than the detailed steps of the proof.</w:t>
+        <w:t xml:space="preserve"> is vastly m</w:t>
+      </w:r>
+      <w:r>
+        <w:rPr>
+          <w:rFonts w:ascii="Calibri" w:hAnsi="Calibri" w:cs="Calibri"/>
+        </w:rPr>
+        <w:t>ore fundamental for the student</w:t>
+      </w:r>
+      <w:r>
+        <w:rPr>
+          <w:rFonts w:ascii="Calibri" w:hAnsi="Calibri" w:cs="Calibri"/>
+        </w:rPr>
+        <w:t>s</w:t>
+      </w:r>
+      <w:r>
+        <w:rPr>
+          <w:rFonts w:ascii="Calibri" w:hAnsi="Calibri" w:cs="Calibri"/>
+        </w:rPr>
+        <w:t>’</w:t>
+      </w:r>
+      <w:r>
+        <w:rPr>
+          <w:rFonts w:ascii="Calibri" w:hAnsi="Calibri" w:cs="Calibri"/>
+        </w:rPr>
+        <w:t xml:space="preserve"> </w:t>
+      </w:r>
+      <w:r>
+        <w:rPr>
+          <w:rFonts w:ascii="Calibri" w:hAnsi="Calibri" w:cs="Calibri"/>
+        </w:rPr>
+        <w:t xml:space="preserve">future research capabilities </w:t>
+      </w:r>
+      <w:r>
+        <w:rPr>
+          <w:rFonts w:ascii="Calibri" w:hAnsi="Calibri" w:cs="Calibri"/>
+        </w:rPr>
+        <w:t>than the detailed steps of the proof.</w:t>
       </w:r>
     </w:p>
     <w:p>
@@ -810,6 +1224,55 @@
         </w:rPr>
         <w:t>As busy advisors, a needy student can be an inordinate drain on our time.  And if we are providing guidance at every step, then we might as well be doing the research ourselves.</w:t>
       </w:r>
+      <w:r>
+        <w:rPr>
+          <w:rFonts w:ascii="Calibri" w:hAnsi="Calibri" w:cs="Calibri"/>
+        </w:rPr>
+        <w:t xml:space="preserve">  (One way to cut down on contact hours is for </w:t>
+      </w:r>
+      <w:r>
+        <w:rPr>
+          <w:rFonts w:ascii="Calibri" w:hAnsi="Calibri" w:cs="Calibri"/>
+        </w:rPr>
+        <w:t xml:space="preserve">a pair or trio of independent students </w:t>
+      </w:r>
+      <w:r>
+        <w:rPr>
+          <w:rFonts w:ascii="Calibri" w:hAnsi="Calibri" w:cs="Calibri"/>
+        </w:rPr>
+        <w:t>who c</w:t>
+      </w:r>
+      <w:r>
+        <w:rPr>
+          <w:rFonts w:ascii="Calibri" w:hAnsi="Calibri" w:cs="Calibri"/>
+        </w:rPr>
+        <w:t xml:space="preserve">an be even more successful </w:t>
+      </w:r>
+      <w:r>
+        <w:rPr>
+          <w:rFonts w:ascii="Calibri" w:hAnsi="Calibri" w:cs="Calibri"/>
+        </w:rPr>
+        <w:t xml:space="preserve">than an individual </w:t>
+      </w:r>
+      <w:r>
+        <w:rPr>
+          <w:rFonts w:ascii="Calibri" w:hAnsi="Calibri" w:cs="Calibri"/>
+        </w:rPr>
+        <w:t>in working effectively on a succes</w:t>
+      </w:r>
+      <w:r>
+        <w:rPr>
+          <w:rFonts w:ascii="Calibri" w:hAnsi="Calibri" w:cs="Calibri"/>
+        </w:rPr>
+        <w:t>sful research project.)</w:t>
+      </w:r>
+    </w:p>
+    <w:p>
+      <w:pPr>
+        <w:rPr>
+          <w:rFonts w:ascii="Calibri" w:hAnsi="Calibri" w:cs="Calibri"/>
+        </w:rPr>
+      </w:pPr>
     </w:p>
     <w:p>
       <w:pPr>
@@ -892,28 +1355,51 @@
         <w:rPr>
           <w:rFonts w:ascii="Calibri" w:hAnsi="Calibri" w:cs="Calibri"/>
         </w:rPr>
-        <w:t xml:space="preserve">All upper division (and dare I say lower division?) statistics and data science courses should contain </w:t>
-      </w:r>
-      <w:proofErr w:type="gramStart"/>
-      <w:r>
-        <w:rPr>
-          <w:rFonts w:ascii="Calibri" w:hAnsi="Calibri" w:cs="Calibri"/>
-        </w:rPr>
-        <w:t>project based</w:t>
-      </w:r>
-      <w:proofErr w:type="gramEnd"/>
-      <w:r>
-        <w:rPr>
-          <w:rFonts w:ascii="Calibri" w:hAnsi="Calibri" w:cs="Calibri"/>
-        </w:rPr>
-        <w:t xml:space="preserve"> assignments with some degree of autonomy.  That is, the project should have, as one of the assigned tasks, a directive for the student to do something independent</w:t>
+        <w:t>I encourage a</w:t>
+      </w:r>
+      <w:r>
+        <w:rPr>
+          <w:rFonts w:ascii="Calibri" w:hAnsi="Calibri" w:cs="Calibri"/>
+        </w:rPr>
+        <w:t>ll upper division (and dare I say lower division?) statistics and data science courses</w:t>
+      </w:r>
+      <w:r>
+        <w:rPr>
+          <w:rFonts w:ascii="Calibri" w:hAnsi="Calibri" w:cs="Calibri"/>
+        </w:rPr>
+        <w:t xml:space="preserve"> to</w:t>
+      </w:r>
+      <w:r>
+        <w:rPr>
+          <w:rFonts w:ascii="Calibri" w:hAnsi="Calibri" w:cs="Calibri"/>
+        </w:rPr>
+        <w:t xml:space="preserve"> contain project based assignments with some degree of autonomy</w:t>
       </w:r>
       <w:r>
         <w:rPr>
           <w:rStyle w:val="FootnoteReference"/>
           <w:rFonts w:ascii="Calibri" w:hAnsi="Calibri" w:cs="Calibri"/>
         </w:rPr>
-        <w:footnoteReference w:id="4"/>
+        <w:footnoteReference w:id="5"/>
+      </w:r>
+      <w:r>
+        <w:rPr>
+          <w:rFonts w:ascii="Calibri" w:hAnsi="Calibri" w:cs="Calibri"/>
+        </w:rPr>
+        <w:t xml:space="preserve">.  </w:t>
+      </w:r>
+      <w:r>
+        <w:rPr>
+          <w:rFonts w:ascii="Calibri" w:hAnsi="Calibri" w:cs="Calibri"/>
+        </w:rPr>
+        <w:t>That is, the project should have, as one of the assigned tasks, a directive for the student to do something independent</w:t>
+      </w:r>
+      <w:r>
+        <w:rPr>
+          <w:rStyle w:val="FootnoteReference"/>
+          <w:rFonts w:ascii="Calibri" w:hAnsi="Calibri" w:cs="Calibri"/>
+        </w:rPr>
+        <w:footnoteReference w:id="6"/>
       </w:r>
       <w:r>
         <w:rPr>
@@ -952,7 +1438,7 @@
           <w:rStyle w:val="FootnoteReference"/>
           <w:rFonts w:ascii="Calibri" w:hAnsi="Calibri" w:cs="Calibri"/>
         </w:rPr>
-        <w:footnoteReference w:id="5"/>
+        <w:footnoteReference w:id="7"/>
       </w:r>
       <w:r>
         <w:rPr>
@@ -979,7 +1465,7 @@
           <w:rStyle w:val="FootnoteReference"/>
           <w:rFonts w:ascii="Calibri" w:hAnsi="Calibri" w:cs="Calibri"/>
         </w:rPr>
-        <w:footnoteReference w:id="6"/>
+        <w:footnoteReference w:id="8"/>
       </w:r>
       <w:r>
         <w:rPr>
@@ -1041,25 +1527,70 @@
         </w:rPr>
         <w:t>.</w:t>
       </w:r>
-    </w:p>
-    <w:p>
-      <w:pPr>
-        <w:rPr>
-          <w:rFonts w:ascii="Calibri" w:hAnsi="Calibri" w:cs="Calibri"/>
-        </w:rPr>
-      </w:pPr>
-    </w:p>
-    <w:p>
-      <w:pPr>
-        <w:rPr>
-          <w:rFonts w:ascii="Calibri" w:hAnsi="Calibri" w:cs="Calibri"/>
-        </w:rPr>
-      </w:pPr>
-      <w:r>
-        <w:rPr>
-          <w:rFonts w:ascii="Calibri" w:hAnsi="Calibri" w:cs="Calibri"/>
-        </w:rPr>
-        <w:t xml:space="preserve">Along with doing the project, another aspect to developing an independent research is providing structure for the student to reflect on their work.  For any assignment (project or other), the student should be able to express </w:t>
+      <w:r>
+        <w:rPr>
+          <w:rFonts w:ascii="Calibri" w:hAnsi="Calibri" w:cs="Calibri"/>
+        </w:rPr>
+        <w:t xml:space="preserve">  Additionally, Jenny Bryan has put together </w:t>
+      </w:r>
+      <w:proofErr w:type="spellStart"/>
+      <w:r>
+        <w:rPr>
+          <w:rFonts w:ascii="Calibri" w:hAnsi="Calibri" w:cs="Calibri"/>
+        </w:rPr>
+        <w:t>Git</w:t>
+      </w:r>
+      <w:proofErr w:type="spellEnd"/>
+      <w:r>
+        <w:rPr>
+          <w:rFonts w:ascii="Calibri" w:hAnsi="Calibri" w:cs="Calibri"/>
+        </w:rPr>
+        <w:t xml:space="preserve"> resources</w:t>
+      </w:r>
+      <w:r>
+        <w:rPr>
+          <w:rStyle w:val="FootnoteReference"/>
+          <w:rFonts w:ascii="Calibri" w:hAnsi="Calibri" w:cs="Calibri"/>
+        </w:rPr>
+        <w:footnoteReference w:id="9"/>
+      </w:r>
+      <w:r>
+        <w:rPr>
+          <w:rFonts w:ascii="Calibri" w:hAnsi="Calibri" w:cs="Calibri"/>
+        </w:rPr>
+        <w:t xml:space="preserve"> that are streamlined and easy to follow.</w:t>
+      </w:r>
+    </w:p>
+    <w:p>
+      <w:pPr>
+        <w:rPr>
+          <w:rFonts w:ascii="Calibri" w:hAnsi="Calibri" w:cs="Calibri"/>
+        </w:rPr>
+      </w:pPr>
+    </w:p>
+    <w:p>
+      <w:pPr>
+        <w:rPr>
+          <w:rFonts w:ascii="Calibri" w:hAnsi="Calibri" w:cs="Calibri"/>
+        </w:rPr>
+      </w:pPr>
+      <w:r>
+        <w:rPr>
+          <w:rFonts w:ascii="Calibri" w:hAnsi="Calibri" w:cs="Calibri"/>
+        </w:rPr>
+        <w:t>Along with doing the project,</w:t>
+      </w:r>
+      <w:r>
+        <w:rPr>
+          <w:rFonts w:ascii="Calibri" w:hAnsi="Calibri" w:cs="Calibri"/>
+        </w:rPr>
+        <w:t xml:space="preserve"> another aspect to developing</w:t>
+      </w:r>
+      <w:r>
+        <w:rPr>
+          <w:rFonts w:ascii="Calibri" w:hAnsi="Calibri" w:cs="Calibri"/>
+        </w:rPr>
+        <w:t xml:space="preserve"> independent research is providing structure for the student to reflect on their work.  For any assignment (project or other), the student should be able to express </w:t>
       </w:r>
       <w:r>
         <w:rPr>
@@ -1101,7 +1632,25 @@
         <w:rPr>
           <w:rFonts w:ascii="Calibri" w:hAnsi="Calibri" w:cs="Calibri"/>
         </w:rPr>
-        <w:t xml:space="preserve"> step should be.  Additionally, reflecting on what they still do not understand can be incredibly valuable.</w:t>
+        <w:t xml:space="preserve"> step should be. </w:t>
+      </w:r>
+      <w:r>
+        <w:rPr>
+          <w:rFonts w:ascii="Calibri" w:hAnsi="Calibri" w:cs="Calibri"/>
+        </w:rPr>
+        <w:t xml:space="preserve"> R</w:t>
+      </w:r>
+      <w:r>
+        <w:rPr>
+          <w:rFonts w:ascii="Calibri" w:hAnsi="Calibri" w:cs="Calibri"/>
+        </w:rPr>
+        <w:t>eflecting on what they still do not understand can be incredibly valuable.</w:t>
+      </w:r>
+      <w:r>
+        <w:rPr>
+          <w:rFonts w:ascii="Calibri" w:hAnsi="Calibri" w:cs="Calibri"/>
+        </w:rPr>
+        <w:t xml:space="preserve">  Nick Horton (personal communication) requires his students to reflect via a Google form with a mechanism running in the background to inform him if they didn’t do it!</w:t>
       </w:r>
     </w:p>
     <w:p>
@@ -1238,7 +1787,7 @@
           <w:rStyle w:val="FootnoteReference"/>
           <w:rFonts w:ascii="Calibri" w:hAnsi="Calibri" w:cs="Calibri"/>
         </w:rPr>
-        <w:footnoteReference w:id="7"/>
+        <w:footnoteReference w:id="10"/>
       </w:r>
       <w:r>
         <w:rPr>
@@ -1295,7 +1844,7 @@
           <w:rStyle w:val="FootnoteReference"/>
           <w:rFonts w:ascii="Calibri" w:hAnsi="Calibri" w:cs="Calibri"/>
         </w:rPr>
-        <w:footnoteReference w:id="8"/>
+        <w:footnoteReference w:id="11"/>
       </w:r>
       <w:r>
         <w:rPr>
@@ -1328,7 +1877,7 @@
           <w:rStyle w:val="FootnoteReference"/>
           <w:rFonts w:ascii="Calibri" w:hAnsi="Calibri" w:cs="Calibri"/>
         </w:rPr>
-        <w:footnoteReference w:id="9"/>
+        <w:footnoteReference w:id="12"/>
       </w:r>
       <w:r>
         <w:t xml:space="preserve"> </w:t>
@@ -1392,7 +1941,43 @@
         <w:rPr>
           <w:rFonts w:ascii="Calibri" w:hAnsi="Calibri" w:cs="Calibri"/>
         </w:rPr>
-        <w:t xml:space="preserve"> produce strong researchers.  </w:t>
+        <w:t xml:space="preserve"> produce strong researchers</w:t>
+      </w:r>
+      <w:r>
+        <w:rPr>
+          <w:rFonts w:ascii="Calibri" w:hAnsi="Calibri" w:cs="Calibri"/>
+        </w:rPr>
+        <w:t xml:space="preserve"> (</w:t>
+      </w:r>
+      <w:r>
+        <w:rPr>
+          <w:rFonts w:ascii="Calibri" w:hAnsi="Calibri" w:cs="Calibri"/>
+        </w:rPr>
+        <w:t xml:space="preserve">or new members of the workforce </w:t>
+      </w:r>
+      <w:r>
+        <w:rPr>
+          <w:rFonts w:ascii="Calibri" w:hAnsi="Calibri" w:cs="Calibri"/>
+        </w:rPr>
+        <w:t>who</w:t>
+      </w:r>
+      <w:r>
+        <w:rPr>
+          <w:rFonts w:ascii="Calibri" w:hAnsi="Calibri" w:cs="Calibri"/>
+        </w:rPr>
+        <w:t xml:space="preserve"> can deal with the complex challenges that they will face in a world full of data</w:t>
+      </w:r>
+      <w:r>
+        <w:rPr>
+          <w:rFonts w:ascii="Calibri" w:hAnsi="Calibri" w:cs="Calibri"/>
+        </w:rPr>
+        <w:t>)</w:t>
+      </w:r>
+      <w:r>
+        <w:rPr>
+          <w:rFonts w:ascii="Calibri" w:hAnsi="Calibri" w:cs="Calibri"/>
+        </w:rPr>
+        <w:t xml:space="preserve">.  </w:t>
       </w:r>
       <w:r>
         <w:rPr>
@@ -1631,11 +2216,17 @@
         <w:footnoteRef/>
       </w:r>
       <w:r>
-        <w:t xml:space="preserve"> </w:t>
-      </w:r>
-      <w:r>
-        <w:t>http://www.amstat.org/asa/education/Guidelines-for-Assessment-and-Instruction-in-Statistics-Education-Reports.aspx</w:t>
-      </w:r>
+        <w:t xml:space="preserve"> See high-impact practices suggested by the Association of American Colleges and Universities (AACU), </w:t>
+      </w:r>
+      <w:hyperlink r:id="rId1" w:history="1">
+        <w:r>
+          <w:rPr>
+            <w:rStyle w:val="Hyperlink"/>
+            <w:rFonts w:ascii="Calibri" w:hAnsi="Calibri" w:cs="Calibri"/>
+          </w:rPr>
+          <w:t>https://www.aacu.org/leap/hips</w:t>
+        </w:r>
+      </w:hyperlink>
     </w:p>
   </w:footnote>
   <w:footnote w:id="2">
@@ -1653,7 +2244,7 @@
         <w:t xml:space="preserve"> </w:t>
       </w:r>
       <w:r>
-        <w:t>http://www.amstat.org/asa/education/Curriculum-Guidelines-for-Undergraduate-Programs-in-Statistical-Science.aspx</w:t>
+        <w:t>http://www.amstat.org/asa/education/Guidelines-for-Assessment-and-Instruction-in-Statistics-Education-Reports.aspx</w:t>
       </w:r>
     </w:p>
   </w:footnote>
@@ -1672,7 +2263,7 @@
         <w:t xml:space="preserve"> </w:t>
       </w:r>
       <w:r>
-        <w:t>https://www.amstat.org/asa/files/pdfs/EDU-DataScienceGuidelines.pdf</w:t>
+        <w:t>http://www.amstat.org/asa/education/Curriculum-Guidelines-for-Undergraduate-Programs-in-Statistical-Science.aspx</w:t>
       </w:r>
     </w:p>
   </w:footnote>
@@ -1688,7 +2279,10 @@
         <w:footnoteRef/>
       </w:r>
       <w:r>
-        <w:t xml:space="preserve"> Such an assignment has the added benefit of allowing you to use it on letters of recommendations.  I sometimes provide details about the topic that a student has learned and communicated completely independently.</w:t>
+        <w:t xml:space="preserve"> </w:t>
+      </w:r>
+      <w:r>
+        <w:t>https://www.amstat.org/asa/files/pdfs/EDU-DataScienceGuidelines.pdf</w:t>
       </w:r>
     </w:p>
   </w:footnote>
@@ -1707,7 +2301,16 @@
         <w:t xml:space="preserve"> </w:t>
       </w:r>
       <w:r>
-        <w:t>https://github.com/</w:t>
+        <w:rPr>
+          <w:rFonts w:ascii="Calibri" w:hAnsi="Calibri" w:cs="Calibri"/>
+        </w:rPr>
+        <w:t xml:space="preserve">Again, projects are a high-impact practice as defined by the AACU, </w:t>
+      </w:r>
+      <w:r>
+        <w:rPr>
+          <w:rFonts w:ascii="Calibri" w:hAnsi="Calibri" w:cs="Calibri"/>
+        </w:rPr>
+        <w:t>https://www.aacu.org/leap/hips</w:t>
       </w:r>
     </w:p>
   </w:footnote>
@@ -1723,10 +2326,7 @@
         <w:footnoteRef/>
       </w:r>
       <w:r>
-        <w:t xml:space="preserve"> </w:t>
-      </w:r>
-      <w:r>
-        <w:t>https://classroom.github.com/</w:t>
+        <w:t xml:space="preserve"> Such an assignment has the added benefit of allowing you to use it on letters of recommendations.  I sometimes provide details about the topic that a student has learned and communicated completely independently.</w:t>
       </w:r>
     </w:p>
   </w:footnote>
@@ -1745,7 +2345,7 @@
         <w:t xml:space="preserve"> </w:t>
       </w:r>
       <w:r>
-        <w:t>https://cran.r-project.org/web/packages/dplyr/index.html</w:t>
+        <w:t>https://github.com/</w:t>
       </w:r>
     </w:p>
   </w:footnote>
@@ -1764,11 +2364,70 @@
         <w:t xml:space="preserve"> </w:t>
       </w:r>
       <w:r>
-        <w:t>http://swirlstats.com/</w:t>
+        <w:t>https://classroom.github.com/</w:t>
       </w:r>
     </w:p>
   </w:footnote>
   <w:footnote w:id="9">
+    <w:p>
+      <w:pPr>
+        <w:pStyle w:val="FootnoteText"/>
+      </w:pPr>
+      <w:r>
+        <w:rPr>
+          <w:rStyle w:val="FootnoteReference"/>
+        </w:rPr>
+        <w:footnoteRef/>
+      </w:r>
+      <w:r>
+        <w:t xml:space="preserve"> </w:t>
+      </w:r>
+      <w:r>
+        <w:t>http://happygitwithr.com/</w:t>
+      </w:r>
+    </w:p>
+  </w:footnote>
+  <w:footnote w:id="10">
+    <w:p>
+      <w:pPr>
+        <w:pStyle w:val="FootnoteText"/>
+      </w:pPr>
+      <w:r>
+        <w:rPr>
+          <w:rStyle w:val="FootnoteReference"/>
+        </w:rPr>
+        <w:footnoteRef/>
+      </w:r>
+      <w:r>
+        <w:t xml:space="preserve"> </w:t>
+      </w:r>
+      <w:r>
+        <w:t>https://cran.r-project.org/web/packages/dplyr/index.html</w:t>
+      </w:r>
+      <w:bookmarkStart w:id="0" w:name="_GoBack"/>
+      <w:bookmarkEnd w:id="0"/>
+    </w:p>
+  </w:footnote>
+  <w:footnote w:id="11">
+    <w:p>
+      <w:pPr>
+        <w:pStyle w:val="FootnoteText"/>
+      </w:pPr>
+      <w:r>
+        <w:rPr>
+          <w:rStyle w:val="FootnoteReference"/>
+        </w:rPr>
+        <w:footnoteRef/>
+      </w:r>
+      <w:r>
+        <w:t xml:space="preserve"> </w:t>
+      </w:r>
+      <w:r>
+        <w:t>http://swirlstats.com/</w:t>
+      </w:r>
+    </w:p>
+  </w:footnote>
+  <w:footnote w:id="12">
     <w:p>
       <w:pPr>
         <w:pStyle w:val="FootnoteText"/>
@@ -2127,6 +2786,17 @@
     <w:rsid w:val="00B1639F"/>
     <w:rPr>
       <w:vertAlign w:val="superscript"/>
+    </w:rPr>
+  </w:style>
+  <w:style w:type="character" w:styleId="Hyperlink">
+    <w:name w:val="Hyperlink"/>
+    <w:basedOn w:val="DefaultParagraphFont"/>
+    <w:uiPriority w:val="99"/>
+    <w:unhideWhenUsed/>
+    <w:rsid w:val="00263C74"/>
+    <w:rPr>
+      <w:color w:val="0000FF" w:themeColor="hyperlink"/>
+      <w:u w:val="single"/>
     </w:rPr>
   </w:style>
 </w:styles>
@@ -2468,6 +3138,17 @@
       <w:vertAlign w:val="superscript"/>
     </w:rPr>
   </w:style>
+  <w:style w:type="character" w:styleId="Hyperlink">
+    <w:name w:val="Hyperlink"/>
+    <w:basedOn w:val="DefaultParagraphFont"/>
+    <w:uiPriority w:val="99"/>
+    <w:unhideWhenUsed/>
+    <w:rsid w:val="00263C74"/>
+    <w:rPr>
+      <w:color w:val="0000FF" w:themeColor="hyperlink"/>
+      <w:u w:val="single"/>
+    </w:rPr>
+  </w:style>
 </w:styles>
 </file>
 
@@ -2796,7 +3477,7 @@
 </file>
 
 <file path=customXml/itemProps1.xml><?xml version="1.0" encoding="utf-8"?>
-<ds:datastoreItem xmlns:ds="http://schemas.openxmlformats.org/officeDocument/2006/customXml" ds:itemID="{E07AAD5D-A305-164A-BE6C-8CC62737D487}">
+<ds:datastoreItem xmlns:ds="http://schemas.openxmlformats.org/officeDocument/2006/customXml" ds:itemID="{0ACA8AE7-11F0-D34E-A823-DB768570A57D}">
   <ds:schemaRefs>
     <ds:schemaRef ds:uri="http://schemas.openxmlformats.org/officeDocument/2006/bibliography"/>
   </ds:schemaRefs>

</xml_diff>